<commit_message>
update link in doc
</commit_message>
<xml_diff>
--- a/docs/example-objection-letter.docx
+++ b/docs/example-objection-letter.docx
@@ -1,6 +1,6 @@
 
 <file path=word/document.xml><?xml version="1.0" encoding="utf-8"?>
-<w:document xmlns:wpc="http://schemas.microsoft.com/office/word/2010/wordprocessingCanvas" xmlns:cx="http://schemas.microsoft.com/office/drawing/2014/chartex" xmlns:cx1="http://schemas.microsoft.com/office/drawing/2015/9/8/chartex" xmlns:cx2="http://schemas.microsoft.com/office/drawing/2015/10/21/chartex" xmlns:cx3="http://schemas.microsoft.com/office/drawing/2016/5/9/chartex" xmlns:cx4="http://schemas.microsoft.com/office/drawing/2016/5/10/chartex" xmlns:cx5="http://schemas.microsoft.com/office/drawing/2016/5/11/chartex" xmlns:cx6="http://schemas.microsoft.com/office/drawing/2016/5/12/chartex" xmlns:cx7="http://schemas.microsoft.com/office/drawing/2016/5/13/chartex" xmlns:cx8="http://schemas.microsoft.com/office/drawing/2016/5/14/chartex" xmlns:mc="http://schemas.openxmlformats.org/markup-compatibility/2006" xmlns:aink="http://schemas.microsoft.com/office/drawing/2016/ink" xmlns:am3d="http://schemas.microsoft.com/office/drawing/2017/model3d" xmlns:o="urn:schemas-microsoft-com:office:office" xmlns:r="http://schemas.openxmlformats.org/officeDocument/2006/relationships" xmlns:m="http://schemas.openxmlformats.org/officeDocument/2006/math" xmlns:v="urn:schemas-microsoft-com:vml" xmlns:wp14="http://schemas.microsoft.com/office/word/2010/wordprocessingDrawing" xmlns:wp="http://schemas.openxmlformats.org/drawingml/2006/wordprocessingDrawing" xmlns:w10="urn:schemas-microsoft-com:office:word" xmlns:w="http://schemas.openxmlformats.org/wordprocessingml/2006/main" xmlns:w14="http://schemas.microsoft.com/office/word/2010/wordml" xmlns:w15="http://schemas.microsoft.com/office/word/2012/wordml" xmlns:w16cid="http://schemas.microsoft.com/office/word/2016/wordml/cid" xmlns:w16se="http://schemas.microsoft.com/office/word/2015/wordml/symex" xmlns:wpg="http://schemas.microsoft.com/office/word/2010/wordprocessingGroup" xmlns:wpi="http://schemas.microsoft.com/office/word/2010/wordprocessingInk" xmlns:wne="http://schemas.microsoft.com/office/word/2006/wordml" xmlns:wps="http://schemas.microsoft.com/office/word/2010/wordprocessingShape" mc:Ignorable="w14 w15 w16se w16cid wp14">
+<w:document xmlns:wpc="http://schemas.microsoft.com/office/word/2010/wordprocessingCanvas" xmlns:mc="http://schemas.openxmlformats.org/markup-compatibility/2006" xmlns:o="urn:schemas-microsoft-com:office:office" xmlns:r="http://schemas.openxmlformats.org/officeDocument/2006/relationships" xmlns:m="http://schemas.openxmlformats.org/officeDocument/2006/math" xmlns:v="urn:schemas-microsoft-com:vml" xmlns:wp14="http://schemas.microsoft.com/office/word/2010/wordprocessingDrawing" xmlns:wp="http://schemas.openxmlformats.org/drawingml/2006/wordprocessingDrawing" xmlns:w10="urn:schemas-microsoft-com:office:word" xmlns:w="http://schemas.openxmlformats.org/wordprocessingml/2006/main" xmlns:w14="http://schemas.microsoft.com/office/word/2010/wordml" xmlns:w15="http://schemas.microsoft.com/office/word/2012/wordml" xmlns:wpg="http://schemas.microsoft.com/office/word/2010/wordprocessingGroup" xmlns:wpi="http://schemas.microsoft.com/office/word/2010/wordprocessingInk" xmlns:wne="http://schemas.microsoft.com/office/word/2006/wordml" xmlns:wps="http://schemas.microsoft.com/office/word/2010/wordprocessingShape" mc:Ignorable="w14 w15 wp14">
   <w:body>
     <w:p>
       <w:pPr>
@@ -299,7 +299,7 @@
           <w:color w:val="000000"/>
           <w:shd w:val="clear" w:color="auto" w:fill="FFFFFF"/>
         </w:rPr>
-        <w:t>SE1 2</w:t>
+        <w:t xml:space="preserve">SE1 </w:t>
       </w:r>
       <w:proofErr w:type="gramStart"/>
       <w:r>
@@ -309,7 +309,7 @@
           <w:color w:val="000000"/>
           <w:shd w:val="clear" w:color="auto" w:fill="FFFFFF"/>
         </w:rPr>
-        <w:t>QH</w:t>
+        <w:t>2QH</w:t>
       </w:r>
       <w:r>
         <w:rPr>
@@ -425,7 +425,15 @@
           <w:b/>
           <w:lang w:eastAsia="en-GB"/>
         </w:rPr>
-        <w:t xml:space="preserve"> Officer)</w:t>
+        <w:t xml:space="preserve"> Officer</w:t>
+      </w:r>
+      <w:proofErr w:type="gramStart"/>
+      <w:r>
+        <w:rPr>
+          <w:b/>
+          <w:lang w:eastAsia="en-GB"/>
+        </w:rPr>
+        <w:t>)</w:t>
       </w:r>
       <w:r>
         <w:rPr>
@@ -434,7 +442,17 @@
           <w:szCs w:val="28"/>
           <w:lang w:eastAsia="en-GB"/>
         </w:rPr>
-        <w:t xml:space="preserve"> , </w:t>
+        <w:t xml:space="preserve"> ,</w:t>
+      </w:r>
+      <w:proofErr w:type="gramEnd"/>
+      <w:r>
+        <w:rPr>
+          <w:b/>
+          <w:sz w:val="28"/>
+          <w:szCs w:val="28"/>
+          <w:lang w:eastAsia="en-GB"/>
+        </w:rPr>
+        <w:t xml:space="preserve"> </w:t>
       </w:r>
       <w:r>
         <w:rPr>
@@ -478,37 +496,7 @@
             <w:szCs w:val="32"/>
             <w:vertAlign w:val="subscript"/>
           </w:rPr>
-          <w:t>n</w:t>
-        </w:r>
-        <w:r>
-          <w:rPr>
-            <w:rStyle w:val="Hyperlink"/>
-            <w:b/>
-            <w:sz w:val="32"/>
-            <w:szCs w:val="32"/>
-            <w:vertAlign w:val="subscript"/>
-          </w:rPr>
-          <w:t>ick.</w:t>
-        </w:r>
-        <w:r>
-          <w:rPr>
-            <w:rStyle w:val="Hyperlink"/>
-            <w:b/>
-            <w:sz w:val="32"/>
-            <w:szCs w:val="32"/>
-            <w:vertAlign w:val="subscript"/>
-          </w:rPr>
-          <w:t>j</w:t>
-        </w:r>
-        <w:r>
-          <w:rPr>
-            <w:rStyle w:val="Hyperlink"/>
-            <w:b/>
-            <w:sz w:val="32"/>
-            <w:szCs w:val="32"/>
-            <w:vertAlign w:val="subscript"/>
-          </w:rPr>
-          <w:t>ohnson@southwark.gov.uk</w:t>
+          <w:t>nick.johnson@southwark.gov.uk</w:t>
         </w:r>
       </w:hyperlink>
       <w:r>
@@ -840,8 +828,18 @@
           <w:b/>
           <w:lang w:eastAsia="en-GB"/>
         </w:rPr>
-        <w:t xml:space="preserve"> etc</w:t>
-      </w:r>
+        <w:t xml:space="preserve"> </w:t>
+      </w:r>
+      <w:proofErr w:type="spellStart"/>
+      <w:r>
+        <w:rPr>
+          <w:rFonts w:ascii="Arial" w:eastAsia="Times New Roman" w:hAnsi="Arial" w:cs="Arial"/>
+          <w:b/>
+          <w:lang w:eastAsia="en-GB"/>
+        </w:rPr>
+        <w:t>etc</w:t>
+      </w:r>
+      <w:proofErr w:type="spellEnd"/>
       <w:r>
         <w:rPr>
           <w:rFonts w:ascii="Arial" w:eastAsia="Times New Roman" w:hAnsi="Arial" w:cs="Arial"/>
@@ -1045,19 +1043,7 @@
         <w:rPr>
           <w:lang w:eastAsia="en-GB"/>
         </w:rPr>
-        <w:t>(</w:t>
-      </w:r>
-      <w:r>
-        <w:rPr>
-          <w:lang w:eastAsia="en-GB"/>
-        </w:rPr>
-        <w:t>Local Nature Reserve</w:t>
-      </w:r>
-      <w:r>
-        <w:rPr>
-          <w:lang w:eastAsia="en-GB"/>
-        </w:rPr>
-        <w:t>)</w:t>
+        <w:t>(Local Nature Reserve)</w:t>
       </w:r>
     </w:p>
     <w:p>
@@ -1515,21 +1501,7 @@
         <w:rPr>
           <w:lang w:eastAsia="en-GB"/>
         </w:rPr>
-        <w:t xml:space="preserve">public realm improvement proposal has not fully considered the impact of Quietway 14, </w:t>
-      </w:r>
-      <w:proofErr w:type="gramStart"/>
-      <w:r>
-        <w:rPr>
-          <w:lang w:eastAsia="en-GB"/>
-        </w:rPr>
-        <w:t>with regard to</w:t>
-      </w:r>
-      <w:proofErr w:type="gramEnd"/>
-      <w:r>
-        <w:rPr>
-          <w:lang w:eastAsia="en-GB"/>
-        </w:rPr>
-        <w:t xml:space="preserve"> users of the area.</w:t>
+        <w:t>public realm improvement proposal has not fully considered the impact of Quietway 14, with regard to users of the area.</w:t>
       </w:r>
     </w:p>
     <w:p>
@@ -1847,579 +1819,534 @@
         <w:pStyle w:val="NoSpacing"/>
       </w:pPr>
       <w:r>
-        <w:t>Yours sincerely</w:t>
-      </w:r>
-      <w:proofErr w:type="gramStart"/>
-      <w:r>
-        <w:t>…..</w:t>
-      </w:r>
-      <w:proofErr w:type="gramEnd"/>
-    </w:p>
-    <w:p>
-      <w:pPr>
-        <w:pStyle w:val="NoSpacing"/>
-      </w:pPr>
-    </w:p>
-    <w:p>
-      <w:pPr>
-        <w:pStyle w:val="NoSpacing"/>
-      </w:pPr>
+        <w:t>Yours sincerely…..</w:t>
+      </w:r>
+    </w:p>
+    <w:p>
+      <w:pPr>
+        <w:pStyle w:val="NoSpacing"/>
+      </w:pPr>
+    </w:p>
+    <w:p>
+      <w:pPr>
+        <w:pStyle w:val="NoSpacing"/>
+      </w:pPr>
+    </w:p>
+    <w:p>
+      <w:pPr>
+        <w:pStyle w:val="NoSpacing"/>
+        <w:spacing w:after="120"/>
+        <w:jc w:val="center"/>
+        <w:rPr>
+          <w:b/>
+          <w:color w:val="FF0000"/>
+          <w:sz w:val="28"/>
+          <w:szCs w:val="28"/>
+        </w:rPr>
+      </w:pPr>
+      <w:r>
+        <w:rPr>
+          <w:b/>
+          <w:color w:val="FF0000"/>
+          <w:sz w:val="28"/>
+          <w:szCs w:val="28"/>
+        </w:rPr>
+        <w:t>A</w:t>
+      </w:r>
+      <w:r>
+        <w:rPr>
+          <w:b/>
+          <w:color w:val="FF0000"/>
+          <w:sz w:val="28"/>
+          <w:szCs w:val="28"/>
+        </w:rPr>
+        <w:t>DDITIONAL GUIDANCE NOTES:</w:t>
+      </w:r>
+    </w:p>
+    <w:p>
+      <w:pPr>
+        <w:pStyle w:val="NormalWeb"/>
+        <w:spacing w:before="0" w:beforeAutospacing="0" w:after="120" w:afterAutospacing="0"/>
+        <w:rPr>
+          <w:rFonts w:asciiTheme="minorHAnsi" w:hAnsiTheme="minorHAnsi"/>
+          <w:sz w:val="22"/>
+          <w:szCs w:val="22"/>
+        </w:rPr>
+      </w:pPr>
+      <w:r>
+        <w:rPr>
+          <w:rStyle w:val="Strong"/>
+          <w:rFonts w:asciiTheme="minorHAnsi" w:hAnsiTheme="minorHAnsi"/>
+          <w:sz w:val="22"/>
+          <w:szCs w:val="22"/>
+        </w:rPr>
+        <w:t>1. Write the application reference number and name/address of the scheme at the top of your letter.</w:t>
+      </w:r>
+      <w:r>
+        <w:rPr>
+          <w:rFonts w:asciiTheme="minorHAnsi" w:hAnsiTheme="minorHAnsi"/>
+          <w:sz w:val="22"/>
+          <w:szCs w:val="22"/>
+        </w:rPr>
+        <w:t xml:space="preserve"> This will make sure that there is no confusion as to which application you are objecting. </w:t>
+      </w:r>
+    </w:p>
+    <w:p>
+      <w:pPr>
+        <w:pStyle w:val="NormalWeb"/>
+        <w:spacing w:before="0" w:beforeAutospacing="0" w:after="120" w:afterAutospacing="0"/>
+        <w:rPr>
+          <w:rFonts w:asciiTheme="minorHAnsi" w:hAnsiTheme="minorHAnsi"/>
+          <w:sz w:val="22"/>
+          <w:szCs w:val="22"/>
+        </w:rPr>
+      </w:pPr>
+      <w:r>
+        <w:rPr>
+          <w:rStyle w:val="Strong"/>
+          <w:rFonts w:asciiTheme="minorHAnsi" w:hAnsiTheme="minorHAnsi"/>
+          <w:sz w:val="22"/>
+          <w:szCs w:val="22"/>
+        </w:rPr>
+        <w:t xml:space="preserve">2. Make clear that you object. </w:t>
+      </w:r>
+      <w:r>
+        <w:rPr>
+          <w:rFonts w:asciiTheme="minorHAnsi" w:hAnsiTheme="minorHAnsi"/>
+          <w:sz w:val="22"/>
+          <w:szCs w:val="22"/>
+        </w:rPr>
+        <w:t xml:space="preserve">State in bold, capital letters in the very first sentence ‘I OBJECT to this application for the following reasons...’ many responses don’t make this clear and are put in the ‘neutral’ pile. </w:t>
+      </w:r>
+    </w:p>
+    <w:p>
+      <w:pPr>
+        <w:pStyle w:val="NormalWeb"/>
+        <w:spacing w:before="0" w:beforeAutospacing="0" w:after="120" w:afterAutospacing="0"/>
+        <w:rPr>
+          <w:rFonts w:asciiTheme="minorHAnsi" w:hAnsiTheme="minorHAnsi"/>
+          <w:sz w:val="22"/>
+          <w:szCs w:val="22"/>
+        </w:rPr>
+      </w:pPr>
+      <w:r>
+        <w:rPr>
+          <w:rStyle w:val="Strong"/>
+          <w:rFonts w:asciiTheme="minorHAnsi" w:hAnsiTheme="minorHAnsi"/>
+          <w:sz w:val="22"/>
+          <w:szCs w:val="22"/>
+        </w:rPr>
+        <w:t>3. Refer to development plan</w:t>
+      </w:r>
+      <w:r>
+        <w:rPr>
+          <w:rFonts w:asciiTheme="minorHAnsi" w:hAnsiTheme="minorHAnsi"/>
+          <w:sz w:val="22"/>
+          <w:szCs w:val="22"/>
+        </w:rPr>
+        <w:t>. For each point you make, explain why it is contrary to the development plan and list the relevant policy reference</w:t>
+      </w:r>
+      <w:r>
+        <w:rPr>
+          <w:rFonts w:asciiTheme="minorHAnsi" w:hAnsiTheme="minorHAnsi"/>
+          <w:sz w:val="22"/>
+          <w:szCs w:val="22"/>
+        </w:rPr>
+        <w:t xml:space="preserve"> </w:t>
+      </w:r>
+      <w:r>
+        <w:rPr>
+          <w:rFonts w:asciiTheme="minorHAnsi" w:hAnsiTheme="minorHAnsi"/>
+          <w:i/>
+          <w:sz w:val="22"/>
+          <w:szCs w:val="22"/>
+        </w:rPr>
+        <w:t>if you can</w:t>
+      </w:r>
+      <w:r>
+        <w:rPr>
+          <w:rFonts w:asciiTheme="minorHAnsi" w:hAnsiTheme="minorHAnsi"/>
+          <w:sz w:val="22"/>
+          <w:szCs w:val="22"/>
+        </w:rPr>
+        <w:t>.  T</w:t>
+      </w:r>
+      <w:r>
+        <w:rPr>
+          <w:rFonts w:asciiTheme="minorHAnsi" w:hAnsiTheme="minorHAnsi"/>
+          <w:sz w:val="22"/>
+          <w:szCs w:val="22"/>
+        </w:rPr>
+        <w:t xml:space="preserve">ry and respond to any development plan policies that conflict with your views, making clear why you consider them to be less relevant in determining the application. </w:t>
+      </w:r>
+    </w:p>
+    <w:p>
+      <w:pPr>
+        <w:pStyle w:val="NormalWeb"/>
+        <w:spacing w:before="0" w:beforeAutospacing="0" w:after="120" w:afterAutospacing="0"/>
+        <w:rPr>
+          <w:rFonts w:asciiTheme="minorHAnsi" w:hAnsiTheme="minorHAnsi"/>
+          <w:sz w:val="22"/>
+          <w:szCs w:val="22"/>
+        </w:rPr>
+      </w:pPr>
+      <w:r>
+        <w:rPr>
+          <w:rStyle w:val="Strong"/>
+          <w:rFonts w:asciiTheme="minorHAnsi" w:hAnsiTheme="minorHAnsi"/>
+          <w:sz w:val="22"/>
+          <w:szCs w:val="22"/>
+        </w:rPr>
+        <w:t>4. Make clear if there are any other material considerations that should be taken into account.</w:t>
+      </w:r>
+      <w:r>
+        <w:rPr>
+          <w:rFonts w:asciiTheme="minorHAnsi" w:hAnsiTheme="minorHAnsi"/>
+          <w:sz w:val="22"/>
+          <w:szCs w:val="22"/>
+        </w:rPr>
+        <w:t xml:space="preserve"> These are matters which policy does not cover but are planning issues of importance. There is more guidance on what might represent a material consideration here.</w:t>
+      </w:r>
+    </w:p>
+    <w:p>
+      <w:pPr>
+        <w:pStyle w:val="NormalWeb"/>
+        <w:spacing w:before="0" w:beforeAutospacing="0" w:after="120" w:afterAutospacing="0"/>
+        <w:rPr>
+          <w:rFonts w:asciiTheme="minorHAnsi" w:hAnsiTheme="minorHAnsi"/>
+          <w:sz w:val="22"/>
+          <w:szCs w:val="22"/>
+        </w:rPr>
+      </w:pPr>
+      <w:r>
+        <w:rPr>
+          <w:rStyle w:val="Strong"/>
+          <w:rFonts w:asciiTheme="minorHAnsi" w:hAnsiTheme="minorHAnsi"/>
+          <w:sz w:val="22"/>
+          <w:szCs w:val="22"/>
+        </w:rPr>
+        <w:t xml:space="preserve">5. Don’t be emotive, focus on the issues. </w:t>
+      </w:r>
+      <w:r>
+        <w:rPr>
+          <w:rStyle w:val="Strong"/>
+          <w:rFonts w:asciiTheme="minorHAnsi" w:hAnsiTheme="minorHAnsi"/>
+          <w:sz w:val="22"/>
+          <w:szCs w:val="22"/>
+        </w:rPr>
+        <w:t xml:space="preserve">  </w:t>
+      </w:r>
+      <w:r>
+        <w:rPr>
+          <w:rStyle w:val="Strong"/>
+          <w:rFonts w:asciiTheme="minorHAnsi" w:hAnsiTheme="minorHAnsi"/>
+          <w:b w:val="0"/>
+          <w:sz w:val="22"/>
+          <w:szCs w:val="22"/>
+        </w:rPr>
+        <w:t>T</w:t>
+      </w:r>
+      <w:r>
+        <w:rPr>
+          <w:rFonts w:asciiTheme="minorHAnsi" w:hAnsiTheme="minorHAnsi"/>
+          <w:sz w:val="22"/>
+          <w:szCs w:val="22"/>
+        </w:rPr>
+        <w:t xml:space="preserve">he members of the planning committee will accept those recommendations which are made solely on the planning matters at hand.  </w:t>
+      </w:r>
+      <w:r>
+        <w:rPr>
+          <w:rFonts w:asciiTheme="minorHAnsi" w:hAnsiTheme="minorHAnsi"/>
+          <w:sz w:val="22"/>
+          <w:szCs w:val="22"/>
+        </w:rPr>
+        <w:t>L</w:t>
+      </w:r>
+      <w:r>
+        <w:rPr>
+          <w:rFonts w:asciiTheme="minorHAnsi" w:hAnsiTheme="minorHAnsi"/>
+          <w:sz w:val="22"/>
+          <w:szCs w:val="22"/>
+        </w:rPr>
+        <w:t>eave more ‘personal’ arguments to when you are allowed to address members at planning committee meeting</w:t>
+      </w:r>
+      <w:r>
+        <w:rPr>
+          <w:rFonts w:asciiTheme="minorHAnsi" w:hAnsiTheme="minorHAnsi"/>
+          <w:sz w:val="22"/>
+          <w:szCs w:val="22"/>
+        </w:rPr>
+        <w:t>s</w:t>
+      </w:r>
+      <w:r>
+        <w:rPr>
+          <w:rFonts w:asciiTheme="minorHAnsi" w:hAnsiTheme="minorHAnsi"/>
+          <w:sz w:val="22"/>
+          <w:szCs w:val="22"/>
+        </w:rPr>
+        <w:t>.</w:t>
+      </w:r>
+    </w:p>
+    <w:p>
+      <w:pPr>
+        <w:pStyle w:val="NormalWeb"/>
+        <w:spacing w:before="0" w:beforeAutospacing="0" w:after="120" w:afterAutospacing="0"/>
+        <w:rPr>
+          <w:rFonts w:asciiTheme="minorHAnsi" w:hAnsiTheme="minorHAnsi"/>
+          <w:sz w:val="22"/>
+          <w:szCs w:val="22"/>
+        </w:rPr>
+      </w:pPr>
+      <w:r>
+        <w:rPr>
+          <w:rStyle w:val="Strong"/>
+          <w:rFonts w:asciiTheme="minorHAnsi" w:hAnsiTheme="minorHAnsi"/>
+          <w:sz w:val="22"/>
+          <w:szCs w:val="22"/>
+        </w:rPr>
+        <w:t>6. Consider the public interest - explain how the development affects the local community as a whole.</w:t>
+      </w:r>
+      <w:r>
+        <w:rPr>
+          <w:rFonts w:asciiTheme="minorHAnsi" w:hAnsiTheme="minorHAnsi"/>
+          <w:sz w:val="22"/>
+          <w:szCs w:val="22"/>
+        </w:rPr>
+        <w:t xml:space="preserve"> Avoid land ownership</w:t>
+      </w:r>
+      <w:r>
+        <w:rPr>
+          <w:rFonts w:asciiTheme="minorHAnsi" w:hAnsiTheme="minorHAnsi"/>
+          <w:sz w:val="22"/>
+          <w:szCs w:val="22"/>
+        </w:rPr>
+        <w:t xml:space="preserve"> issues</w:t>
+      </w:r>
+      <w:r>
+        <w:rPr>
+          <w:rFonts w:asciiTheme="minorHAnsi" w:hAnsiTheme="minorHAnsi"/>
+          <w:sz w:val="22"/>
+          <w:szCs w:val="22"/>
+        </w:rPr>
+        <w:t>, effects o</w:t>
+      </w:r>
+      <w:r>
+        <w:rPr>
+          <w:rFonts w:asciiTheme="minorHAnsi" w:hAnsiTheme="minorHAnsi"/>
+          <w:sz w:val="22"/>
+          <w:szCs w:val="22"/>
+        </w:rPr>
+        <w:t>n</w:t>
+      </w:r>
+      <w:r>
+        <w:rPr>
+          <w:rFonts w:asciiTheme="minorHAnsi" w:hAnsiTheme="minorHAnsi"/>
+          <w:sz w:val="22"/>
+          <w:szCs w:val="22"/>
+        </w:rPr>
+        <w:t xml:space="preserve"> the value of neighbouring property, or personal circumstances of the applicant.</w:t>
+      </w:r>
+    </w:p>
+    <w:p>
+      <w:pPr>
+        <w:pStyle w:val="NormalWeb"/>
+        <w:spacing w:before="0" w:beforeAutospacing="0" w:after="120" w:afterAutospacing="0"/>
+        <w:rPr>
+          <w:rFonts w:asciiTheme="minorHAnsi" w:hAnsiTheme="minorHAnsi"/>
+          <w:sz w:val="22"/>
+          <w:szCs w:val="22"/>
+        </w:rPr>
+      </w:pPr>
+      <w:r>
+        <w:rPr>
+          <w:rStyle w:val="Strong"/>
+          <w:rFonts w:asciiTheme="minorHAnsi" w:hAnsiTheme="minorHAnsi"/>
+          <w:sz w:val="22"/>
+          <w:szCs w:val="22"/>
+        </w:rPr>
+        <w:t>7. Always try to use evidence to support a point, rather than just making an assertion that cannot be backed up.</w:t>
+      </w:r>
+      <w:r>
+        <w:rPr>
+          <w:rFonts w:asciiTheme="minorHAnsi" w:hAnsiTheme="minorHAnsi"/>
+          <w:sz w:val="22"/>
+          <w:szCs w:val="22"/>
+        </w:rPr>
+        <w:t xml:space="preserve">  If at all possible, refer to planning case law on an equivalent matter. </w:t>
+      </w:r>
+    </w:p>
+    <w:p>
+      <w:pPr>
+        <w:pStyle w:val="NormalWeb"/>
+        <w:spacing w:before="0" w:beforeAutospacing="0" w:after="120" w:afterAutospacing="0"/>
+        <w:rPr>
+          <w:rFonts w:asciiTheme="minorHAnsi" w:hAnsiTheme="minorHAnsi"/>
+          <w:sz w:val="22"/>
+          <w:szCs w:val="22"/>
+        </w:rPr>
+      </w:pPr>
+      <w:r>
+        <w:rPr>
+          <w:rStyle w:val="Strong"/>
+          <w:rFonts w:asciiTheme="minorHAnsi" w:hAnsiTheme="minorHAnsi"/>
+          <w:sz w:val="22"/>
+          <w:szCs w:val="22"/>
+        </w:rPr>
+        <w:t>8. Make as many points as you can</w:t>
+      </w:r>
+      <w:r>
+        <w:rPr>
+          <w:rFonts w:asciiTheme="minorHAnsi" w:hAnsiTheme="minorHAnsi"/>
+          <w:sz w:val="22"/>
+          <w:szCs w:val="22"/>
+        </w:rPr>
+        <w:t xml:space="preserve"> – give planning officer</w:t>
+      </w:r>
+      <w:r>
+        <w:rPr>
+          <w:rFonts w:asciiTheme="minorHAnsi" w:hAnsiTheme="minorHAnsi"/>
+          <w:sz w:val="22"/>
+          <w:szCs w:val="22"/>
+        </w:rPr>
+        <w:t>/</w:t>
+      </w:r>
+      <w:r>
+        <w:rPr>
+          <w:rFonts w:asciiTheme="minorHAnsi" w:hAnsiTheme="minorHAnsi"/>
+          <w:sz w:val="22"/>
+          <w:szCs w:val="22"/>
+        </w:rPr>
+        <w:t>members the ammunition to justify refusing the application.</w:t>
+      </w:r>
+    </w:p>
+    <w:p>
+      <w:pPr>
+        <w:pStyle w:val="NormalWeb"/>
+        <w:spacing w:before="0" w:beforeAutospacing="0" w:after="120" w:afterAutospacing="0"/>
+        <w:rPr>
+          <w:rFonts w:asciiTheme="minorHAnsi" w:hAnsiTheme="minorHAnsi"/>
+          <w:sz w:val="22"/>
+          <w:szCs w:val="22"/>
+        </w:rPr>
+      </w:pPr>
+      <w:r>
+        <w:rPr>
+          <w:rStyle w:val="Strong"/>
+          <w:rFonts w:asciiTheme="minorHAnsi" w:hAnsiTheme="minorHAnsi"/>
+          <w:sz w:val="22"/>
+          <w:szCs w:val="22"/>
+        </w:rPr>
+        <w:t>9. Use pictures to make your point</w:t>
+      </w:r>
+      <w:r>
+        <w:rPr>
+          <w:rFonts w:asciiTheme="minorHAnsi" w:hAnsiTheme="minorHAnsi"/>
+          <w:sz w:val="22"/>
+          <w:szCs w:val="22"/>
+        </w:rPr>
+        <w:t xml:space="preserve"> – take a picture and </w:t>
+      </w:r>
+      <w:r>
+        <w:rPr>
+          <w:rFonts w:asciiTheme="minorHAnsi" w:hAnsiTheme="minorHAnsi"/>
+          <w:sz w:val="22"/>
+          <w:szCs w:val="22"/>
+        </w:rPr>
+        <w:t>ensure</w:t>
+      </w:r>
+      <w:r>
+        <w:rPr>
+          <w:rFonts w:asciiTheme="minorHAnsi" w:hAnsiTheme="minorHAnsi"/>
+          <w:sz w:val="22"/>
+          <w:szCs w:val="22"/>
+        </w:rPr>
+        <w:t xml:space="preserve"> the photo includes the date and time it was taken.</w:t>
+      </w:r>
+    </w:p>
+    <w:p>
+      <w:pPr>
+        <w:pStyle w:val="NormalWeb"/>
+        <w:spacing w:before="0" w:beforeAutospacing="0" w:after="120" w:afterAutospacing="0"/>
+        <w:rPr>
+          <w:rFonts w:asciiTheme="minorHAnsi" w:hAnsiTheme="minorHAnsi"/>
+          <w:sz w:val="22"/>
+          <w:szCs w:val="22"/>
+        </w:rPr>
+      </w:pPr>
+      <w:r>
+        <w:rPr>
+          <w:rStyle w:val="Strong"/>
+          <w:rFonts w:asciiTheme="minorHAnsi" w:hAnsiTheme="minorHAnsi"/>
+          <w:sz w:val="22"/>
+          <w:szCs w:val="22"/>
+        </w:rPr>
+        <w:t>10. Get your comments in on time</w:t>
+      </w:r>
+      <w:r>
+        <w:rPr>
+          <w:rFonts w:asciiTheme="minorHAnsi" w:hAnsiTheme="minorHAnsi"/>
+          <w:sz w:val="22"/>
+          <w:szCs w:val="22"/>
+        </w:rPr>
+        <w:t>. Late comments may be taken into account, but you can’t rely on this. If you are sending an email, then include a postal address.</w:t>
+      </w:r>
+    </w:p>
+    <w:p>
+      <w:pPr>
+        <w:pStyle w:val="NormalWeb"/>
+        <w:spacing w:before="0" w:beforeAutospacing="0" w:after="120" w:afterAutospacing="0"/>
+        <w:rPr>
+          <w:rFonts w:asciiTheme="minorHAnsi" w:hAnsiTheme="minorHAnsi"/>
+          <w:b/>
+        </w:rPr>
+      </w:pPr>
+      <w:r>
+        <w:rPr>
+          <w:rFonts w:asciiTheme="minorHAnsi" w:hAnsiTheme="minorHAnsi"/>
+          <w:b/>
+        </w:rPr>
+        <w:t>11.</w:t>
+      </w:r>
+      <w:r>
+        <w:rPr>
+          <w:rFonts w:asciiTheme="minorHAnsi" w:hAnsiTheme="minorHAnsi"/>
+          <w:b/>
+        </w:rPr>
+        <w:t xml:space="preserve"> </w:t>
+      </w:r>
+      <w:r>
+        <w:rPr>
+          <w:rFonts w:asciiTheme="minorHAnsi" w:hAnsiTheme="minorHAnsi"/>
+          <w:b/>
+        </w:rPr>
+        <w:t>Link to Friends of Russia Dock Woodland and Friends of Stave Hill objection letter to Roberts Close K1 development:</w:t>
+      </w:r>
+    </w:p>
+    <w:p>
+      <w:pPr>
+        <w:pStyle w:val="NormalWeb"/>
+        <w:rPr>
+          <w:rFonts w:asciiTheme="minorHAnsi" w:hAnsiTheme="minorHAnsi"/>
+          <w:b/>
+        </w:rPr>
+      </w:pPr>
+      <w:hyperlink r:id="rId7" w:history="1">
+        <w:r>
+          <w:rPr>
+            <w:rStyle w:val="Hyperlink"/>
+            <w:b/>
+          </w:rPr>
+          <w:t>http://fordw.org/2018/08/12/fordw-object-letter/</w:t>
+        </w:r>
+      </w:hyperlink>
+      <w:r>
+        <w:rPr>
+          <w:b/>
+        </w:rPr>
+        <w:t xml:space="preserve"> </w:t>
+      </w:r>
       <w:bookmarkStart w:id="1" w:name="_GoBack"/>
       <w:bookmarkEnd w:id="1"/>
-    </w:p>
-    <w:p>
-      <w:pPr>
-        <w:pStyle w:val="NoSpacing"/>
-        <w:spacing w:after="120"/>
-        <w:jc w:val="center"/>
-        <w:rPr>
-          <w:b/>
-          <w:color w:val="FF0000"/>
-          <w:sz w:val="28"/>
-          <w:szCs w:val="28"/>
-        </w:rPr>
-      </w:pPr>
-      <w:r>
-        <w:rPr>
-          <w:b/>
-          <w:color w:val="FF0000"/>
-          <w:sz w:val="28"/>
-          <w:szCs w:val="28"/>
-        </w:rPr>
-        <w:t>A</w:t>
-      </w:r>
-      <w:r>
-        <w:rPr>
-          <w:b/>
-          <w:color w:val="FF0000"/>
-          <w:sz w:val="28"/>
-          <w:szCs w:val="28"/>
-        </w:rPr>
-        <w:t>DDITIONAL GUIDANCE NOTES:</w:t>
-      </w:r>
-    </w:p>
-    <w:p>
-      <w:pPr>
-        <w:pStyle w:val="NormalWeb"/>
-        <w:spacing w:before="0" w:beforeAutospacing="0" w:after="120" w:afterAutospacing="0"/>
-        <w:rPr>
-          <w:rFonts w:asciiTheme="minorHAnsi" w:hAnsiTheme="minorHAnsi"/>
-          <w:sz w:val="22"/>
-          <w:szCs w:val="22"/>
-        </w:rPr>
-      </w:pPr>
-      <w:r>
-        <w:rPr>
-          <w:rStyle w:val="Strong"/>
-          <w:rFonts w:asciiTheme="minorHAnsi" w:hAnsiTheme="minorHAnsi"/>
-          <w:sz w:val="22"/>
-          <w:szCs w:val="22"/>
-        </w:rPr>
-        <w:t>1. Write the application reference number and name/address of the scheme at the top of your letter.</w:t>
-      </w:r>
-      <w:r>
-        <w:rPr>
-          <w:rFonts w:asciiTheme="minorHAnsi" w:hAnsiTheme="minorHAnsi"/>
-          <w:sz w:val="22"/>
-          <w:szCs w:val="22"/>
-        </w:rPr>
-        <w:t xml:space="preserve"> This will make sure that there is no confusion as to which application you are objecting. </w:t>
-      </w:r>
-    </w:p>
-    <w:p>
-      <w:pPr>
-        <w:pStyle w:val="NormalWeb"/>
-        <w:spacing w:before="0" w:beforeAutospacing="0" w:after="120" w:afterAutospacing="0"/>
-        <w:rPr>
-          <w:rFonts w:asciiTheme="minorHAnsi" w:hAnsiTheme="minorHAnsi"/>
-          <w:sz w:val="22"/>
-          <w:szCs w:val="22"/>
-        </w:rPr>
-      </w:pPr>
-      <w:r>
-        <w:rPr>
-          <w:rStyle w:val="Strong"/>
-          <w:rFonts w:asciiTheme="minorHAnsi" w:hAnsiTheme="minorHAnsi"/>
-          <w:sz w:val="22"/>
-          <w:szCs w:val="22"/>
-        </w:rPr>
-        <w:t xml:space="preserve">2. Make clear that you object. </w:t>
-      </w:r>
-      <w:r>
-        <w:rPr>
-          <w:rFonts w:asciiTheme="minorHAnsi" w:hAnsiTheme="minorHAnsi"/>
-          <w:sz w:val="22"/>
-          <w:szCs w:val="22"/>
-        </w:rPr>
-        <w:t xml:space="preserve">State in bold, capital letters in the very first sentence ‘I OBJECT to this application for the following reasons...’ many responses don’t make this clear and are put in the ‘neutral’ pile. </w:t>
-      </w:r>
-    </w:p>
-    <w:p>
-      <w:pPr>
-        <w:pStyle w:val="NormalWeb"/>
-        <w:spacing w:before="0" w:beforeAutospacing="0" w:after="120" w:afterAutospacing="0"/>
-        <w:rPr>
-          <w:rFonts w:asciiTheme="minorHAnsi" w:hAnsiTheme="minorHAnsi"/>
-          <w:sz w:val="22"/>
-          <w:szCs w:val="22"/>
-        </w:rPr>
-      </w:pPr>
-      <w:r>
-        <w:rPr>
-          <w:rStyle w:val="Strong"/>
-          <w:rFonts w:asciiTheme="minorHAnsi" w:hAnsiTheme="minorHAnsi"/>
-          <w:sz w:val="22"/>
-          <w:szCs w:val="22"/>
-        </w:rPr>
-        <w:t>3. Refer to development plan</w:t>
-      </w:r>
-      <w:r>
-        <w:rPr>
-          <w:rFonts w:asciiTheme="minorHAnsi" w:hAnsiTheme="minorHAnsi"/>
-          <w:sz w:val="22"/>
-          <w:szCs w:val="22"/>
-        </w:rPr>
-        <w:t>. For each point you make, explain why it is contrary to the development plan and list the relevant policy reference</w:t>
-      </w:r>
-      <w:r>
-        <w:rPr>
-          <w:rFonts w:asciiTheme="minorHAnsi" w:hAnsiTheme="minorHAnsi"/>
-          <w:sz w:val="22"/>
-          <w:szCs w:val="22"/>
-        </w:rPr>
-        <w:t xml:space="preserve"> </w:t>
-      </w:r>
-      <w:r>
-        <w:rPr>
-          <w:rFonts w:asciiTheme="minorHAnsi" w:hAnsiTheme="minorHAnsi"/>
-          <w:i/>
-          <w:sz w:val="22"/>
-          <w:szCs w:val="22"/>
-        </w:rPr>
-        <w:t>if you can</w:t>
-      </w:r>
-      <w:r>
-        <w:rPr>
-          <w:rFonts w:asciiTheme="minorHAnsi" w:hAnsiTheme="minorHAnsi"/>
-          <w:sz w:val="22"/>
-          <w:szCs w:val="22"/>
-        </w:rPr>
-        <w:t>.  T</w:t>
-      </w:r>
-      <w:r>
-        <w:rPr>
-          <w:rFonts w:asciiTheme="minorHAnsi" w:hAnsiTheme="minorHAnsi"/>
-          <w:sz w:val="22"/>
-          <w:szCs w:val="22"/>
-        </w:rPr>
-        <w:t xml:space="preserve">ry and respond to any development plan policies that conflict with your views, making clear why you consider them to be less relevant in determining the application. </w:t>
-      </w:r>
-    </w:p>
-    <w:p>
-      <w:pPr>
-        <w:pStyle w:val="NormalWeb"/>
-        <w:spacing w:before="0" w:beforeAutospacing="0" w:after="120" w:afterAutospacing="0"/>
-        <w:rPr>
-          <w:rFonts w:asciiTheme="minorHAnsi" w:hAnsiTheme="minorHAnsi"/>
-          <w:sz w:val="22"/>
-          <w:szCs w:val="22"/>
-        </w:rPr>
-      </w:pPr>
-      <w:r>
-        <w:rPr>
-          <w:rStyle w:val="Strong"/>
-          <w:rFonts w:asciiTheme="minorHAnsi" w:hAnsiTheme="minorHAnsi"/>
-          <w:sz w:val="22"/>
-          <w:szCs w:val="22"/>
-        </w:rPr>
-        <w:t>4. Make clear if there are any other material considerations that should be taken into account.</w:t>
-      </w:r>
-      <w:r>
-        <w:rPr>
-          <w:rFonts w:asciiTheme="minorHAnsi" w:hAnsiTheme="minorHAnsi"/>
-          <w:sz w:val="22"/>
-          <w:szCs w:val="22"/>
-        </w:rPr>
-        <w:t xml:space="preserve"> These are matters which policy does not cover but are planning issues of importance. There is more guidance on what might represent a material consideration here.</w:t>
-      </w:r>
-    </w:p>
-    <w:p>
-      <w:pPr>
-        <w:pStyle w:val="NormalWeb"/>
-        <w:spacing w:before="0" w:beforeAutospacing="0" w:after="120" w:afterAutospacing="0"/>
-        <w:rPr>
-          <w:rFonts w:asciiTheme="minorHAnsi" w:hAnsiTheme="minorHAnsi"/>
-          <w:sz w:val="22"/>
-          <w:szCs w:val="22"/>
-        </w:rPr>
-      </w:pPr>
-      <w:r>
-        <w:rPr>
-          <w:rStyle w:val="Strong"/>
-          <w:rFonts w:asciiTheme="minorHAnsi" w:hAnsiTheme="minorHAnsi"/>
-          <w:sz w:val="22"/>
-          <w:szCs w:val="22"/>
-        </w:rPr>
-        <w:t xml:space="preserve">5. Don’t be emotive, focus on the issues. </w:t>
-      </w:r>
-      <w:r>
-        <w:rPr>
-          <w:rStyle w:val="Strong"/>
-          <w:rFonts w:asciiTheme="minorHAnsi" w:hAnsiTheme="minorHAnsi"/>
-          <w:sz w:val="22"/>
-          <w:szCs w:val="22"/>
-        </w:rPr>
-        <w:t xml:space="preserve">  </w:t>
-      </w:r>
-      <w:r>
-        <w:rPr>
-          <w:rStyle w:val="Strong"/>
-          <w:rFonts w:asciiTheme="minorHAnsi" w:hAnsiTheme="minorHAnsi"/>
-          <w:b w:val="0"/>
-          <w:sz w:val="22"/>
-          <w:szCs w:val="22"/>
-        </w:rPr>
-        <w:t>T</w:t>
-      </w:r>
-      <w:r>
-        <w:rPr>
-          <w:rFonts w:asciiTheme="minorHAnsi" w:hAnsiTheme="minorHAnsi"/>
-          <w:sz w:val="22"/>
-          <w:szCs w:val="22"/>
-        </w:rPr>
-        <w:t xml:space="preserve">he members of the planning committee will accept those recommendations which are made solely on the planning matters at hand.  </w:t>
-      </w:r>
-      <w:r>
-        <w:rPr>
-          <w:rFonts w:asciiTheme="minorHAnsi" w:hAnsiTheme="minorHAnsi"/>
-          <w:sz w:val="22"/>
-          <w:szCs w:val="22"/>
-        </w:rPr>
-        <w:t>L</w:t>
-      </w:r>
-      <w:r>
-        <w:rPr>
-          <w:rFonts w:asciiTheme="minorHAnsi" w:hAnsiTheme="minorHAnsi"/>
-          <w:sz w:val="22"/>
-          <w:szCs w:val="22"/>
-        </w:rPr>
-        <w:t>eave more ‘personal’ arguments to when you are allowed to address members at planning committee meeting</w:t>
-      </w:r>
-      <w:r>
-        <w:rPr>
-          <w:rFonts w:asciiTheme="minorHAnsi" w:hAnsiTheme="minorHAnsi"/>
-          <w:sz w:val="22"/>
-          <w:szCs w:val="22"/>
-        </w:rPr>
-        <w:t>s</w:t>
-      </w:r>
-      <w:r>
-        <w:rPr>
-          <w:rFonts w:asciiTheme="minorHAnsi" w:hAnsiTheme="minorHAnsi"/>
-          <w:sz w:val="22"/>
-          <w:szCs w:val="22"/>
-        </w:rPr>
-        <w:t>.</w:t>
-      </w:r>
-    </w:p>
-    <w:p>
-      <w:pPr>
-        <w:pStyle w:val="NormalWeb"/>
-        <w:spacing w:before="0" w:beforeAutospacing="0" w:after="120" w:afterAutospacing="0"/>
-        <w:rPr>
-          <w:rFonts w:asciiTheme="minorHAnsi" w:hAnsiTheme="minorHAnsi"/>
-          <w:sz w:val="22"/>
-          <w:szCs w:val="22"/>
-        </w:rPr>
-      </w:pPr>
-      <w:r>
-        <w:rPr>
-          <w:rStyle w:val="Strong"/>
-          <w:rFonts w:asciiTheme="minorHAnsi" w:hAnsiTheme="minorHAnsi"/>
-          <w:sz w:val="22"/>
-          <w:szCs w:val="22"/>
-        </w:rPr>
-        <w:t>6. Consider the public interest - explain how the development affects the local community as a whole.</w:t>
-      </w:r>
-      <w:r>
-        <w:rPr>
-          <w:rFonts w:asciiTheme="minorHAnsi" w:hAnsiTheme="minorHAnsi"/>
-          <w:sz w:val="22"/>
-          <w:szCs w:val="22"/>
-        </w:rPr>
-        <w:t xml:space="preserve"> Avoid land ownership</w:t>
-      </w:r>
-      <w:r>
-        <w:rPr>
-          <w:rFonts w:asciiTheme="minorHAnsi" w:hAnsiTheme="minorHAnsi"/>
-          <w:sz w:val="22"/>
-          <w:szCs w:val="22"/>
-        </w:rPr>
-        <w:t xml:space="preserve"> issues</w:t>
-      </w:r>
-      <w:r>
-        <w:rPr>
-          <w:rFonts w:asciiTheme="minorHAnsi" w:hAnsiTheme="minorHAnsi"/>
-          <w:sz w:val="22"/>
-          <w:szCs w:val="22"/>
-        </w:rPr>
-        <w:t>, effects o</w:t>
-      </w:r>
-      <w:r>
-        <w:rPr>
-          <w:rFonts w:asciiTheme="minorHAnsi" w:hAnsiTheme="minorHAnsi"/>
-          <w:sz w:val="22"/>
-          <w:szCs w:val="22"/>
-        </w:rPr>
-        <w:t>n</w:t>
-      </w:r>
-      <w:r>
-        <w:rPr>
-          <w:rFonts w:asciiTheme="minorHAnsi" w:hAnsiTheme="minorHAnsi"/>
-          <w:sz w:val="22"/>
-          <w:szCs w:val="22"/>
-        </w:rPr>
-        <w:t xml:space="preserve"> the value of neighbouring property, or personal circumstances of the applicant.</w:t>
-      </w:r>
-    </w:p>
-    <w:p>
-      <w:pPr>
-        <w:pStyle w:val="NormalWeb"/>
-        <w:spacing w:before="0" w:beforeAutospacing="0" w:after="120" w:afterAutospacing="0"/>
-        <w:rPr>
-          <w:rFonts w:asciiTheme="minorHAnsi" w:hAnsiTheme="minorHAnsi"/>
-          <w:sz w:val="22"/>
-          <w:szCs w:val="22"/>
-        </w:rPr>
-      </w:pPr>
-      <w:r>
-        <w:rPr>
-          <w:rStyle w:val="Strong"/>
-          <w:rFonts w:asciiTheme="minorHAnsi" w:hAnsiTheme="minorHAnsi"/>
-          <w:sz w:val="22"/>
-          <w:szCs w:val="22"/>
-        </w:rPr>
-        <w:t>7. Always try to use evidence to support a point, rather than just making an assertion that cannot be backed up.</w:t>
-      </w:r>
-      <w:r>
-        <w:rPr>
-          <w:rFonts w:asciiTheme="minorHAnsi" w:hAnsiTheme="minorHAnsi"/>
-          <w:sz w:val="22"/>
-          <w:szCs w:val="22"/>
-        </w:rPr>
-        <w:t xml:space="preserve">  If at all possible, refer to planning case law on an equivalent matter. </w:t>
-      </w:r>
-    </w:p>
-    <w:p>
-      <w:pPr>
-        <w:pStyle w:val="NormalWeb"/>
-        <w:spacing w:before="0" w:beforeAutospacing="0" w:after="120" w:afterAutospacing="0"/>
-        <w:rPr>
-          <w:rFonts w:asciiTheme="minorHAnsi" w:hAnsiTheme="minorHAnsi"/>
-          <w:sz w:val="22"/>
-          <w:szCs w:val="22"/>
-        </w:rPr>
-      </w:pPr>
-      <w:r>
-        <w:rPr>
-          <w:rStyle w:val="Strong"/>
-          <w:rFonts w:asciiTheme="minorHAnsi" w:hAnsiTheme="minorHAnsi"/>
-          <w:sz w:val="22"/>
-          <w:szCs w:val="22"/>
-        </w:rPr>
-        <w:t>8. Make as many points as you can</w:t>
-      </w:r>
-      <w:r>
-        <w:rPr>
-          <w:rFonts w:asciiTheme="minorHAnsi" w:hAnsiTheme="minorHAnsi"/>
-          <w:sz w:val="22"/>
-          <w:szCs w:val="22"/>
-        </w:rPr>
-        <w:t xml:space="preserve"> – give planning officer</w:t>
-      </w:r>
-      <w:r>
-        <w:rPr>
-          <w:rFonts w:asciiTheme="minorHAnsi" w:hAnsiTheme="minorHAnsi"/>
-          <w:sz w:val="22"/>
-          <w:szCs w:val="22"/>
-        </w:rPr>
-        <w:t>/</w:t>
-      </w:r>
-      <w:r>
-        <w:rPr>
-          <w:rFonts w:asciiTheme="minorHAnsi" w:hAnsiTheme="minorHAnsi"/>
-          <w:sz w:val="22"/>
-          <w:szCs w:val="22"/>
-        </w:rPr>
-        <w:t>members the ammunition to justify refusing the application.</w:t>
-      </w:r>
-    </w:p>
-    <w:p>
-      <w:pPr>
-        <w:pStyle w:val="NormalWeb"/>
-        <w:spacing w:before="0" w:beforeAutospacing="0" w:after="120" w:afterAutospacing="0"/>
-        <w:rPr>
-          <w:rFonts w:asciiTheme="minorHAnsi" w:hAnsiTheme="minorHAnsi"/>
-          <w:sz w:val="22"/>
-          <w:szCs w:val="22"/>
-        </w:rPr>
-      </w:pPr>
-      <w:r>
-        <w:rPr>
-          <w:rStyle w:val="Strong"/>
-          <w:rFonts w:asciiTheme="minorHAnsi" w:hAnsiTheme="minorHAnsi"/>
-          <w:sz w:val="22"/>
-          <w:szCs w:val="22"/>
-        </w:rPr>
-        <w:t>9. Use pictures to make your point</w:t>
-      </w:r>
-      <w:r>
-        <w:rPr>
-          <w:rFonts w:asciiTheme="minorHAnsi" w:hAnsiTheme="minorHAnsi"/>
-          <w:sz w:val="22"/>
-          <w:szCs w:val="22"/>
-        </w:rPr>
-        <w:t xml:space="preserve"> – take a picture and </w:t>
-      </w:r>
-      <w:r>
-        <w:rPr>
-          <w:rFonts w:asciiTheme="minorHAnsi" w:hAnsiTheme="minorHAnsi"/>
-          <w:sz w:val="22"/>
-          <w:szCs w:val="22"/>
-        </w:rPr>
-        <w:t>ensure</w:t>
-      </w:r>
-      <w:r>
-        <w:rPr>
-          <w:rFonts w:asciiTheme="minorHAnsi" w:hAnsiTheme="minorHAnsi"/>
-          <w:sz w:val="22"/>
-          <w:szCs w:val="22"/>
-        </w:rPr>
-        <w:t xml:space="preserve"> the photo includes the date and time it was taken.</w:t>
-      </w:r>
-    </w:p>
-    <w:p>
-      <w:pPr>
-        <w:pStyle w:val="NormalWeb"/>
-        <w:spacing w:before="0" w:beforeAutospacing="0" w:after="120" w:afterAutospacing="0"/>
-        <w:rPr>
-          <w:rFonts w:asciiTheme="minorHAnsi" w:hAnsiTheme="minorHAnsi"/>
-          <w:sz w:val="22"/>
-          <w:szCs w:val="22"/>
-        </w:rPr>
-      </w:pPr>
-      <w:r>
-        <w:rPr>
-          <w:rStyle w:val="Strong"/>
-          <w:rFonts w:asciiTheme="minorHAnsi" w:hAnsiTheme="minorHAnsi"/>
-          <w:sz w:val="22"/>
-          <w:szCs w:val="22"/>
-        </w:rPr>
-        <w:t>10. Get your comments in on time</w:t>
-      </w:r>
-      <w:r>
-        <w:rPr>
-          <w:rFonts w:asciiTheme="minorHAnsi" w:hAnsiTheme="minorHAnsi"/>
-          <w:sz w:val="22"/>
-          <w:szCs w:val="22"/>
-        </w:rPr>
-        <w:t>. Late comments may be taken into account, but you can’t rely on this. If you are sending an email, then include a postal address.</w:t>
-      </w:r>
-    </w:p>
-    <w:p>
-      <w:pPr>
-        <w:pStyle w:val="NormalWeb"/>
-        <w:spacing w:before="0" w:beforeAutospacing="0" w:after="120" w:afterAutospacing="0"/>
-        <w:rPr>
-          <w:rFonts w:asciiTheme="minorHAnsi" w:hAnsiTheme="minorHAnsi"/>
-          <w:b/>
-        </w:rPr>
-      </w:pPr>
-      <w:r>
-        <w:rPr>
-          <w:rFonts w:asciiTheme="minorHAnsi" w:hAnsiTheme="minorHAnsi"/>
-          <w:b/>
-        </w:rPr>
-        <w:t>11.</w:t>
-      </w:r>
-      <w:r>
-        <w:rPr>
-          <w:rFonts w:asciiTheme="minorHAnsi" w:hAnsiTheme="minorHAnsi"/>
-          <w:b/>
-        </w:rPr>
-        <w:t xml:space="preserve"> </w:t>
-      </w:r>
-      <w:r>
-        <w:rPr>
-          <w:rFonts w:asciiTheme="minorHAnsi" w:hAnsiTheme="minorHAnsi"/>
-          <w:b/>
-        </w:rPr>
-        <w:t>Link to Friends of Russia Dock Woodland and Friends of Stave Hill objection letter to Roberts Close K1 development:</w:t>
-      </w:r>
-    </w:p>
-    <w:bookmarkStart w:id="2" w:name="_Hlk531173565"/>
-    <w:p>
-      <w:pPr>
-        <w:pStyle w:val="NormalWeb"/>
-        <w:spacing w:before="0" w:beforeAutospacing="0" w:after="120" w:afterAutospacing="0"/>
-        <w:rPr>
-          <w:b/>
-        </w:rPr>
-      </w:pPr>
-      <w:r>
-        <w:rPr>
-          <w:b/>
-        </w:rPr>
-        <w:fldChar w:fldCharType="begin"/>
-      </w:r>
-      <w:r>
-        <w:rPr>
-          <w:b/>
-        </w:rPr>
-        <w:instrText xml:space="preserve"> HYPERLINK "http://planbuild.southwark.gov.uk/documents/?GetDocument=%7b%7b%7b!Z7VkCGpyGDEFi0lDqwyawA%3d%3d!%7d%7d%7d" </w:instrText>
-      </w:r>
-      <w:r>
-        <w:rPr>
-          <w:b/>
-        </w:rPr>
-        <w:fldChar w:fldCharType="separate"/>
-      </w:r>
-      <w:r>
-        <w:rPr>
-          <w:rStyle w:val="Hyperlink"/>
-          <w:b/>
-        </w:rPr>
-        <w:t>http://planbuild.southwark.gov.uk/doc</w:t>
-      </w:r>
-      <w:r>
-        <w:rPr>
-          <w:rStyle w:val="Hyperlink"/>
-          <w:b/>
-        </w:rPr>
-        <w:t>uments/?GetDocument=%7b%7b%7b!Z7VkCGpyGDEFi0lDqwyawA%3d%3d!%7d%7d%7d</w:t>
-      </w:r>
-      <w:r>
-        <w:rPr>
-          <w:b/>
-        </w:rPr>
-        <w:fldChar w:fldCharType="end"/>
-      </w:r>
-      <w:r>
-        <w:rPr>
-          <w:b/>
-        </w:rPr>
-        <w:t xml:space="preserve"> </w:t>
-      </w:r>
-    </w:p>
-    <w:bookmarkEnd w:id="2"/>
-    <w:p>
-      <w:pPr>
-        <w:pStyle w:val="NormalWeb"/>
-        <w:rPr>
-          <w:rFonts w:asciiTheme="minorHAnsi" w:hAnsiTheme="minorHAnsi"/>
-          <w:b/>
-        </w:rPr>
-      </w:pPr>
     </w:p>
     <w:sectPr>
       <w:pgSz w:w="11906" w:h="16838"/>
@@ -2432,7 +2359,7 @@
 </file>
 
 <file path=word/numbering.xml><?xml version="1.0" encoding="utf-8"?>
-<w:numbering xmlns:wpc="http://schemas.microsoft.com/office/word/2010/wordprocessingCanvas" xmlns:cx="http://schemas.microsoft.com/office/drawing/2014/chartex" xmlns:cx1="http://schemas.microsoft.com/office/drawing/2015/9/8/chartex" xmlns:cx2="http://schemas.microsoft.com/office/drawing/2015/10/21/chartex" xmlns:cx3="http://schemas.microsoft.com/office/drawing/2016/5/9/chartex" xmlns:cx4="http://schemas.microsoft.com/office/drawing/2016/5/10/chartex" xmlns:cx5="http://schemas.microsoft.com/office/drawing/2016/5/11/chartex" xmlns:cx6="http://schemas.microsoft.com/office/drawing/2016/5/12/chartex" xmlns:cx7="http://schemas.microsoft.com/office/drawing/2016/5/13/chartex" xmlns:cx8="http://schemas.microsoft.com/office/drawing/2016/5/14/chartex" xmlns:mc="http://schemas.openxmlformats.org/markup-compatibility/2006" xmlns:aink="http://schemas.microsoft.com/office/drawing/2016/ink" xmlns:am3d="http://schemas.microsoft.com/office/drawing/2017/model3d" xmlns:o="urn:schemas-microsoft-com:office:office" xmlns:r="http://schemas.openxmlformats.org/officeDocument/2006/relationships" xmlns:m="http://schemas.openxmlformats.org/officeDocument/2006/math" xmlns:v="urn:schemas-microsoft-com:vml" xmlns:wp14="http://schemas.microsoft.com/office/word/2010/wordprocessingDrawing" xmlns:wp="http://schemas.openxmlformats.org/drawingml/2006/wordprocessingDrawing" xmlns:w10="urn:schemas-microsoft-com:office:word" xmlns:w="http://schemas.openxmlformats.org/wordprocessingml/2006/main" xmlns:w14="http://schemas.microsoft.com/office/word/2010/wordml" xmlns:w15="http://schemas.microsoft.com/office/word/2012/wordml" xmlns:w16cid="http://schemas.microsoft.com/office/word/2016/wordml/cid" xmlns:w16se="http://schemas.microsoft.com/office/word/2015/wordml/symex" xmlns:wpg="http://schemas.microsoft.com/office/word/2010/wordprocessingGroup" xmlns:wpi="http://schemas.microsoft.com/office/word/2010/wordprocessingInk" xmlns:wne="http://schemas.microsoft.com/office/word/2006/wordml" xmlns:wps="http://schemas.microsoft.com/office/word/2010/wordprocessingShape" mc:Ignorable="w14 w15 w16se w16cid wp14">
+<w:numbering xmlns:wpc="http://schemas.microsoft.com/office/word/2010/wordprocessingCanvas" xmlns:mc="http://schemas.openxmlformats.org/markup-compatibility/2006" xmlns:o="urn:schemas-microsoft-com:office:office" xmlns:r="http://schemas.openxmlformats.org/officeDocument/2006/relationships" xmlns:m="http://schemas.openxmlformats.org/officeDocument/2006/math" xmlns:v="urn:schemas-microsoft-com:vml" xmlns:wp14="http://schemas.microsoft.com/office/word/2010/wordprocessingDrawing" xmlns:wp="http://schemas.openxmlformats.org/drawingml/2006/wordprocessingDrawing" xmlns:w10="urn:schemas-microsoft-com:office:word" xmlns:w="http://schemas.openxmlformats.org/wordprocessingml/2006/main" xmlns:w14="http://schemas.microsoft.com/office/word/2010/wordml" xmlns:w15="http://schemas.microsoft.com/office/word/2012/wordml" xmlns:wpg="http://schemas.microsoft.com/office/word/2010/wordprocessingGroup" xmlns:wpi="http://schemas.microsoft.com/office/word/2010/wordprocessingInk" xmlns:wne="http://schemas.microsoft.com/office/word/2006/wordml" xmlns:wps="http://schemas.microsoft.com/office/word/2010/wordprocessingShape" mc:Ignorable="w14 w15 wp14">
   <w:abstractNum w:abstractNumId="0" w15:restartNumberingAfterBreak="0">
     <w:nsid w:val="04C818C8"/>
     <w:multiLevelType w:val="multilevel"/>
@@ -2973,7 +2900,7 @@
 </file>
 
 <file path=word/styles.xml><?xml version="1.0" encoding="utf-8"?>
-<w:styles xmlns:mc="http://schemas.openxmlformats.org/markup-compatibility/2006" xmlns:r="http://schemas.openxmlformats.org/officeDocument/2006/relationships" xmlns:w="http://schemas.openxmlformats.org/wordprocessingml/2006/main" xmlns:w14="http://schemas.microsoft.com/office/word/2010/wordml" xmlns:w15="http://schemas.microsoft.com/office/word/2012/wordml" xmlns:w16cid="http://schemas.microsoft.com/office/word/2016/wordml/cid" xmlns:w16se="http://schemas.microsoft.com/office/word/2015/wordml/symex" mc:Ignorable="w14 w15 w16se w16cid">
+<w:styles xmlns:mc="http://schemas.openxmlformats.org/markup-compatibility/2006" xmlns:r="http://schemas.openxmlformats.org/officeDocument/2006/relationships" xmlns:w="http://schemas.openxmlformats.org/wordprocessingml/2006/main" xmlns:w14="http://schemas.microsoft.com/office/word/2010/wordml" xmlns:w15="http://schemas.microsoft.com/office/word/2012/wordml" mc:Ignorable="w14 w15">
   <w:docDefaults>
     <w:rPrDefault>
       <w:rPr>
@@ -2989,7 +2916,7 @@
       </w:pPr>
     </w:pPrDefault>
   </w:docDefaults>
-  <w:latentStyles w:defLockedState="0" w:defUIPriority="99" w:defSemiHidden="0" w:defUnhideWhenUsed="0" w:defQFormat="0" w:count="375">
+  <w:latentStyles w:defLockedState="0" w:defUIPriority="99" w:defSemiHidden="0" w:defUnhideWhenUsed="0" w:defQFormat="0" w:count="371">
     <w:lsdException w:name="Normal" w:uiPriority="0" w:qFormat="1"/>
     <w:lsdException w:name="heading 1" w:uiPriority="9" w:qFormat="1"/>
     <w:lsdException w:name="heading 2" w:semiHidden="1" w:uiPriority="9" w:unhideWhenUsed="1" w:qFormat="1"/>
@@ -3144,7 +3071,7 @@
     <w:lsdException w:name="Table Web 2" w:semiHidden="1" w:unhideWhenUsed="1"/>
     <w:lsdException w:name="Table Web 3" w:semiHidden="1" w:unhideWhenUsed="1"/>
     <w:lsdException w:name="Balloon Text" w:semiHidden="1" w:unhideWhenUsed="1"/>
-    <w:lsdException w:name="Table Grid" w:semiHidden="1" w:uiPriority="39" w:unhideWhenUsed="1"/>
+    <w:lsdException w:name="Table Grid" w:uiPriority="39"/>
     <w:lsdException w:name="Table Theme" w:semiHidden="1" w:unhideWhenUsed="1"/>
     <w:lsdException w:name="Placeholder Text" w:semiHidden="1"/>
     <w:lsdException w:name="No Spacing" w:uiPriority="1" w:qFormat="1"/>
@@ -3361,10 +3288,6 @@
     <w:lsdException w:name="List Table 5 Dark Accent 6" w:uiPriority="50"/>
     <w:lsdException w:name="List Table 6 Colorful Accent 6" w:uiPriority="51"/>
     <w:lsdException w:name="List Table 7 Colorful Accent 6" w:uiPriority="52"/>
-    <w:lsdException w:name="Mention" w:semiHidden="1" w:unhideWhenUsed="1"/>
-    <w:lsdException w:name="Smart Hyperlink" w:semiHidden="1" w:unhideWhenUsed="1"/>
-    <w:lsdException w:name="Hashtag" w:semiHidden="1" w:unhideWhenUsed="1"/>
-    <w:lsdException w:name="Unresolved Mention" w:semiHidden="1" w:unhideWhenUsed="1"/>
   </w:latentStyles>
   <w:style w:type="paragraph" w:default="1" w:styleId="Normal">
     <w:name w:val="Normal"/>
@@ -3373,6 +3296,7 @@
   <w:style w:type="character" w:default="1" w:styleId="DefaultParagraphFont">
     <w:name w:val="Default Paragraph Font"/>
     <w:uiPriority w:val="1"/>
+    <w:semiHidden/>
     <w:unhideWhenUsed/>
   </w:style>
   <w:style w:type="table" w:default="1" w:styleId="TableNormal">
@@ -3448,7 +3372,7 @@
       <w:u w:val="single"/>
     </w:rPr>
   </w:style>
-  <w:style w:type="character" w:styleId="UnresolvedMention">
+  <w:style w:type="character" w:customStyle="1" w:styleId="UnresolvedMention">
     <w:name w:val="Unresolved Mention"/>
     <w:basedOn w:val="DefaultParagraphFont"/>
     <w:uiPriority w:val="99"/>

</xml_diff>